<commit_message>
working on user stories
</commit_message>
<xml_diff>
--- a/Dokumentation/Sprint backlog.docx
+++ b/Dokumentation/Sprint backlog.docx
@@ -166,7 +166,19 @@
         <w:rPr>
           <w:rFonts w:cstheme="minorHAnsi"/>
         </w:rPr>
-        <w:t>Kunden kan angive udvalgte mål til længde, højde, bredde.</w:t>
+        <w:t xml:space="preserve">Kunden </w:t>
+      </w:r>
+      <w:r>
+        <w:rPr>
+          <w:rFonts w:cstheme="minorHAnsi"/>
+        </w:rPr>
+        <w:t>skal kunne</w:t>
+      </w:r>
+      <w:r>
+        <w:rPr>
+          <w:rFonts w:cstheme="minorHAnsi"/>
+        </w:rPr>
+        <w:t xml:space="preserve"> angive udvalgte mål til længde, højde, bredde.</w:t>
       </w:r>
       <w:r>
         <w:rPr>
@@ -722,19 +734,49 @@
         </w:rPr>
         <w:t>Accept kriterier</w:t>
       </w:r>
-    </w:p>
-    <w:p>
-      <w:pPr>
-        <w:spacing w:line="240" w:lineRule="auto"/>
-        <w:rPr>
-          <w:rFonts w:cstheme="minorHAnsi"/>
-        </w:rPr>
-      </w:pPr>
-      <w:r>
-        <w:rPr>
-          <w:rFonts w:cstheme="minorHAnsi"/>
-        </w:rPr>
-        <w:t>Kunden kan vælge tagtype og hældning</w:t>
+      <w:r>
+        <w:rPr>
+          <w:rFonts w:cstheme="minorHAnsi"/>
+        </w:rPr>
+        <w:t>:</w:t>
+      </w:r>
+    </w:p>
+    <w:p>
+      <w:pPr>
+        <w:spacing w:line="240" w:lineRule="auto"/>
+        <w:rPr>
+          <w:rFonts w:cstheme="minorHAnsi"/>
+        </w:rPr>
+      </w:pPr>
+      <w:r>
+        <w:rPr>
+          <w:rFonts w:cstheme="minorHAnsi"/>
+        </w:rPr>
+        <w:t xml:space="preserve">Kunden </w:t>
+      </w:r>
+      <w:r>
+        <w:rPr>
+          <w:rFonts w:cstheme="minorHAnsi"/>
+        </w:rPr>
+        <w:t xml:space="preserve">skal </w:t>
+      </w:r>
+      <w:r>
+        <w:rPr>
+          <w:rFonts w:cstheme="minorHAnsi"/>
+        </w:rPr>
+        <w:t>k</w:t>
+      </w:r>
+      <w:r>
+        <w:rPr>
+          <w:rFonts w:cstheme="minorHAnsi"/>
+        </w:rPr>
+        <w:t>unne</w:t>
+      </w:r>
+      <w:r>
+        <w:rPr>
+          <w:rFonts w:cstheme="minorHAnsi"/>
+        </w:rPr>
+        <w:t xml:space="preserve"> vælge tagtype og hældning</w:t>
       </w:r>
     </w:p>
     <w:p>
@@ -931,19 +973,49 @@
         </w:rPr>
         <w:t>Accept kriterier</w:t>
       </w:r>
-    </w:p>
-    <w:p>
-      <w:pPr>
-        <w:spacing w:line="240" w:lineRule="auto"/>
-        <w:rPr>
-          <w:rFonts w:cstheme="minorHAnsi"/>
-        </w:rPr>
-      </w:pPr>
-      <w:r>
-        <w:rPr>
-          <w:rFonts w:cstheme="minorHAnsi"/>
-        </w:rPr>
-        <w:t>Kunden kan angive udvalgte mål til længde, højde, bredde til skur.</w:t>
+      <w:r>
+        <w:rPr>
+          <w:rFonts w:cstheme="minorHAnsi"/>
+        </w:rPr>
+        <w:t>:</w:t>
+      </w:r>
+    </w:p>
+    <w:p>
+      <w:pPr>
+        <w:spacing w:line="240" w:lineRule="auto"/>
+        <w:rPr>
+          <w:rFonts w:cstheme="minorHAnsi"/>
+        </w:rPr>
+      </w:pPr>
+      <w:r>
+        <w:rPr>
+          <w:rFonts w:cstheme="minorHAnsi"/>
+        </w:rPr>
+        <w:t xml:space="preserve">Kunden </w:t>
+      </w:r>
+      <w:r>
+        <w:rPr>
+          <w:rFonts w:cstheme="minorHAnsi"/>
+        </w:rPr>
+        <w:t>skal kunne</w:t>
+      </w:r>
+      <w:r>
+        <w:rPr>
+          <w:rFonts w:cstheme="minorHAnsi"/>
+        </w:rPr>
+        <w:t xml:space="preserve"> angive udvalgte mål til længde, højde, bredde til skur</w:t>
+      </w:r>
+      <w:r>
+        <w:rPr>
+          <w:rFonts w:cstheme="minorHAnsi"/>
+        </w:rPr>
+        <w:t xml:space="preserve"> og sende en forespørgsel til fog</w:t>
+      </w:r>
+      <w:r>
+        <w:rPr>
+          <w:rFonts w:cstheme="minorHAnsi"/>
+        </w:rPr>
+        <w:t>.</w:t>
       </w:r>
     </w:p>
     <w:p>
@@ -1146,7 +1218,19 @@
         <w:rPr>
           <w:rFonts w:cstheme="minorHAnsi"/>
         </w:rPr>
-        <w:t>Acceptkriterier:</w:t>
+        <w:t>Accept</w:t>
+      </w:r>
+      <w:r>
+        <w:rPr>
+          <w:rFonts w:cstheme="minorHAnsi"/>
+        </w:rPr>
+        <w:t xml:space="preserve"> </w:t>
+      </w:r>
+      <w:r>
+        <w:rPr>
+          <w:rFonts w:cstheme="minorHAnsi"/>
+        </w:rPr>
+        <w:t>kriterier:</w:t>
       </w:r>
     </w:p>
     <w:p>
@@ -1273,6 +1357,7 @@
     <w:p>
       <w:pPr>
         <w:spacing w:line="240" w:lineRule="auto"/>
+        <w:ind w:firstLine="1304"/>
         <w:rPr>
           <w:rFonts w:cstheme="minorHAnsi"/>
           <w:lang w:val="en-US"/>
@@ -1305,6 +1390,7 @@
     <w:p>
       <w:pPr>
         <w:spacing w:line="240" w:lineRule="auto"/>
+        <w:ind w:firstLine="1304"/>
         <w:rPr>
           <w:rFonts w:cstheme="minorHAnsi"/>
         </w:rPr>
@@ -1319,6 +1405,7 @@
     <w:p>
       <w:pPr>
         <w:spacing w:line="240" w:lineRule="auto"/>
+        <w:ind w:firstLine="1304"/>
         <w:rPr>
           <w:rFonts w:cstheme="minorHAnsi"/>
         </w:rPr>
@@ -1333,6 +1420,7 @@
     <w:p>
       <w:pPr>
         <w:spacing w:line="240" w:lineRule="auto"/>
+        <w:ind w:firstLine="1304"/>
         <w:rPr>
           <w:rFonts w:cstheme="minorHAnsi"/>
           <w:lang w:val="en-US"/>
@@ -1751,6 +1839,12 @@
         </w:rPr>
         <w:t>Accept kriterier</w:t>
       </w:r>
+      <w:r>
+        <w:rPr>
+          <w:rFonts w:cstheme="minorHAnsi"/>
+        </w:rPr>
+        <w:t>:</w:t>
+      </w:r>
     </w:p>
     <w:p>
       <w:pPr>
@@ -1848,7 +1942,13 @@
         <w:rPr>
           <w:rFonts w:cstheme="minorHAnsi"/>
         </w:rPr>
-        <w:t>SVG med rejst tag</w:t>
+        <w:t xml:space="preserve">SVG </w:t>
+      </w:r>
+      <w:r>
+        <w:rPr>
+          <w:rFonts w:cstheme="minorHAnsi"/>
+        </w:rPr>
+        <w:t>oppe fra</w:t>
       </w:r>
     </w:p>
     <w:p>
@@ -2069,6 +2169,42 @@
         <w:rPr>
           <w:rFonts w:cstheme="minorHAnsi"/>
         </w:rPr>
+        <w:t>Accept kriterier</w:t>
+      </w:r>
+    </w:p>
+    <w:p>
+      <w:pPr>
+        <w:spacing w:line="240" w:lineRule="auto"/>
+        <w:rPr>
+          <w:rFonts w:cstheme="minorHAnsi"/>
+        </w:rPr>
+      </w:pPr>
+      <w:r>
+        <w:rPr>
+          <w:rFonts w:cstheme="minorHAnsi"/>
+        </w:rPr>
+        <w:t>Dynamiske tegninger af kundens forespørgsler skal generes og være vist</w:t>
+      </w:r>
+    </w:p>
+    <w:p>
+      <w:pPr>
+        <w:spacing w:line="240" w:lineRule="auto"/>
+        <w:rPr>
+          <w:rFonts w:cstheme="minorHAnsi"/>
+        </w:rPr>
+      </w:pPr>
+    </w:p>
+    <w:p>
+      <w:pPr>
+        <w:spacing w:line="240" w:lineRule="auto"/>
+        <w:rPr>
+          <w:rFonts w:cstheme="minorHAnsi"/>
+        </w:rPr>
+      </w:pPr>
+      <w:r>
+        <w:rPr>
+          <w:rFonts w:cstheme="minorHAnsi"/>
+        </w:rPr>
         <w:tab/>
         <w:t>Tasks</w:t>
       </w:r>
@@ -2134,7 +2270,19 @@
         <w:rPr>
           <w:rFonts w:cstheme="minorHAnsi"/>
         </w:rPr>
-        <w:t>Klasse diagram updateres</w:t>
+        <w:t xml:space="preserve">Klasse diagram </w:t>
+      </w:r>
+      <w:r>
+        <w:rPr>
+          <w:rFonts w:cstheme="minorHAnsi"/>
+        </w:rPr>
+        <w:t>o</w:t>
+      </w:r>
+      <w:r>
+        <w:rPr>
+          <w:rFonts w:cstheme="minorHAnsi"/>
+        </w:rPr>
+        <w:t>pdateres</w:t>
       </w:r>
     </w:p>
     <w:p>
@@ -2224,6 +2372,34 @@
         <w:rPr>
           <w:rFonts w:cstheme="minorHAnsi"/>
         </w:rPr>
+        <w:t>Accept kriterier</w:t>
+      </w:r>
+    </w:p>
+    <w:p>
+      <w:pPr>
+        <w:spacing w:line="240" w:lineRule="auto"/>
+        <w:rPr>
+          <w:rFonts w:cstheme="minorHAnsi"/>
+        </w:rPr>
+      </w:pPr>
+      <w:r>
+        <w:rPr>
+          <w:rFonts w:cstheme="minorHAnsi"/>
+        </w:rPr>
+        <w:t>Kunders forespørgsler skal kunne vises</w:t>
+      </w:r>
+    </w:p>
+    <w:p>
+      <w:pPr>
+        <w:spacing w:line="240" w:lineRule="auto"/>
+        <w:rPr>
+          <w:rFonts w:cstheme="minorHAnsi"/>
+        </w:rPr>
+      </w:pPr>
+      <w:r>
+        <w:rPr>
+          <w:rFonts w:cstheme="minorHAnsi"/>
+        </w:rPr>
         <w:tab/>
         <w:t>Tasks</w:t>
       </w:r>
@@ -2516,19 +2692,37 @@
     </w:p>
     <w:p>
       <w:pPr>
-        <w:spacing w:line="240" w:lineRule="auto"/>
-        <w:rPr>
-          <w:rFonts w:cstheme="minorHAnsi"/>
-          <w:b/>
-          <w:bCs/>
-        </w:rPr>
-      </w:pPr>
-      <w:r>
-        <w:rPr>
-          <w:rFonts w:cstheme="minorHAnsi"/>
-          <w:b/>
-          <w:bCs/>
-        </w:rPr>
+        <w:rPr>
+          <w:rFonts w:cstheme="minorHAnsi"/>
+          <w:b/>
+          <w:bCs/>
+        </w:rPr>
+      </w:pPr>
+      <w:r>
+        <w:rPr>
+          <w:rFonts w:cstheme="minorHAnsi"/>
+          <w:b/>
+          <w:bCs/>
+        </w:rPr>
+        <w:br w:type="page"/>
+      </w:r>
+    </w:p>
+    <w:p>
+      <w:pPr>
+        <w:spacing w:line="240" w:lineRule="auto"/>
+        <w:rPr>
+          <w:rFonts w:cstheme="minorHAnsi"/>
+          <w:b/>
+          <w:bCs/>
+        </w:rPr>
+      </w:pPr>
+      <w:r>
+        <w:rPr>
+          <w:rFonts w:cstheme="minorHAnsi"/>
+          <w:b/>
+          <w:bCs/>
+        </w:rPr>
+        <w:lastRenderedPageBreak/>
         <w:t>#8 Fog: Slette forespørgsler</w:t>
       </w:r>
     </w:p>
@@ -2585,7 +2779,19 @@
         <w:rPr>
           <w:rFonts w:cstheme="minorHAnsi"/>
         </w:rPr>
-        <w:t>Forespørgsel skal være slettet i databasen</w:t>
+        <w:t>Forespørgs</w:t>
+      </w:r>
+      <w:r>
+        <w:rPr>
+          <w:rFonts w:cstheme="minorHAnsi"/>
+        </w:rPr>
+        <w:t>ler skal kunne slettes samt</w:t>
+      </w:r>
+      <w:r>
+        <w:rPr>
+          <w:rFonts w:cstheme="minorHAnsi"/>
+        </w:rPr>
+        <w:t xml:space="preserve"> være slettet i databasen</w:t>
       </w:r>
     </w:p>
     <w:p>
@@ -2656,8 +2862,7 @@
           <w:b/>
           <w:bCs/>
         </w:rPr>
-        <w:lastRenderedPageBreak/>
-        <w:t>#14 N2H: Validering af spec. løsninger</w:t>
+        <w:t>#14 Validering af spec. løsninger</w:t>
       </w:r>
     </w:p>
     <w:p>
@@ -2702,6 +2907,26 @@
           <w:rFonts w:cstheme="minorHAnsi"/>
         </w:rPr>
       </w:pPr>
+      <w:r>
+        <w:rPr>
+          <w:rFonts w:cstheme="minorHAnsi"/>
+        </w:rPr>
+        <w:t>Accept kriterier:</w:t>
+      </w:r>
+    </w:p>
+    <w:p>
+      <w:pPr>
+        <w:spacing w:line="240" w:lineRule="auto"/>
+        <w:rPr>
+          <w:rFonts w:cstheme="minorHAnsi"/>
+        </w:rPr>
+      </w:pPr>
+      <w:r>
+        <w:rPr>
+          <w:rFonts w:cstheme="minorHAnsi"/>
+        </w:rPr>
+        <w:t>Mål og valgmuligheder skal valideres således at en carport kan realiseres udfra en forespørgsel</w:t>
+      </w:r>
     </w:p>
     <w:p>
       <w:pPr>
@@ -2776,6 +3001,62 @@
         <w:rPr>
           <w:rFonts w:cstheme="minorHAnsi"/>
         </w:rPr>
+        <w:t>Som kunde</w:t>
+      </w:r>
+    </w:p>
+    <w:p>
+      <w:pPr>
+        <w:spacing w:line="240" w:lineRule="auto"/>
+        <w:rPr>
+          <w:rFonts w:cstheme="minorHAnsi"/>
+        </w:rPr>
+      </w:pPr>
+      <w:r>
+        <w:rPr>
+          <w:rFonts w:cstheme="minorHAnsi"/>
+        </w:rPr>
+        <w:t>Vil jeg modtage en kvittering når jeg sender en forespørgsel afsted til fog</w:t>
+      </w:r>
+    </w:p>
+    <w:p>
+      <w:pPr>
+        <w:spacing w:line="240" w:lineRule="auto"/>
+        <w:rPr>
+          <w:rFonts w:cstheme="minorHAnsi"/>
+        </w:rPr>
+      </w:pPr>
+      <w:r>
+        <w:rPr>
+          <w:rFonts w:cstheme="minorHAnsi"/>
+        </w:rPr>
+        <w:t>Accept kriterier:</w:t>
+      </w:r>
+    </w:p>
+    <w:p>
+      <w:pPr>
+        <w:spacing w:line="240" w:lineRule="auto"/>
+        <w:rPr>
+          <w:rFonts w:cstheme="minorHAnsi"/>
+        </w:rPr>
+      </w:pPr>
+      <w:r>
+        <w:rPr>
+          <w:rFonts w:cstheme="minorHAnsi"/>
+        </w:rPr>
+        <w:t>Kvittering med de valgte mål, materialer og valgmuliger skal vises efter afstendt forespørgsel</w:t>
+      </w:r>
+    </w:p>
+    <w:p>
+      <w:pPr>
+        <w:spacing w:line="240" w:lineRule="auto"/>
+        <w:rPr>
+          <w:rFonts w:cstheme="minorHAnsi"/>
+        </w:rPr>
+      </w:pPr>
+      <w:r>
+        <w:rPr>
+          <w:rFonts w:cstheme="minorHAnsi"/>
+        </w:rPr>
         <w:tab/>
         <w:t>#111 Vis kvittering</w:t>
       </w:r>
@@ -2895,7 +3176,13 @@
         <w:rPr>
           <w:rFonts w:cstheme="minorHAnsi"/>
         </w:rPr>
-        <w:t>#100 eternit tag på rejst tag?</w:t>
+        <w:t>#100 eternit tag på rejst tag</w:t>
+      </w:r>
+      <w:r>
+        <w:rPr>
+          <w:rFonts w:cstheme="minorHAnsi"/>
+        </w:rPr>
+        <w:t xml:space="preserve"> skal fjernes</w:t>
       </w:r>
     </w:p>
     <w:p>
@@ -2941,6 +3228,7 @@
           <w:sz w:val="36"/>
           <w:szCs w:val="36"/>
         </w:rPr>
+        <w:lastRenderedPageBreak/>
         <w:t>S</w:t>
       </w:r>
       <w:r>
@@ -2973,6 +3261,7 @@
           <w:bCs/>
         </w:rPr>
       </w:pPr>
+      <w:bookmarkStart w:id="0" w:name="_Hlk41431288"/>
       <w:r>
         <w:rPr>
           <w:rFonts w:cstheme="minorHAnsi"/>
@@ -3015,6 +3304,34 @@
         <w:spacing w:line="240" w:lineRule="auto"/>
         <w:rPr>
           <w:rFonts w:cstheme="minorHAnsi"/>
+        </w:rPr>
+      </w:pPr>
+      <w:r>
+        <w:rPr>
+          <w:rFonts w:cstheme="minorHAnsi"/>
+        </w:rPr>
+        <w:t>Accept kriterier:</w:t>
+      </w:r>
+    </w:p>
+    <w:p>
+      <w:pPr>
+        <w:spacing w:line="240" w:lineRule="auto"/>
+        <w:rPr>
+          <w:rFonts w:cstheme="minorHAnsi"/>
+        </w:rPr>
+      </w:pPr>
+      <w:r>
+        <w:rPr>
+          <w:rFonts w:cstheme="minorHAnsi"/>
+        </w:rPr>
+        <w:t>Vareliste og priser skal kunne opdateres</w:t>
+      </w:r>
+    </w:p>
+    <w:p>
+      <w:pPr>
+        <w:spacing w:line="240" w:lineRule="auto"/>
+        <w:rPr>
+          <w:rFonts w:cstheme="minorHAnsi"/>
           <w:lang w:val="en-US"/>
         </w:rPr>
       </w:pPr>
@@ -3177,7 +3494,13 @@
         <w:rPr>
           <w:rFonts w:cstheme="minorHAnsi"/>
         </w:rPr>
-        <w:t>#129 SVG view dynamisk af quote</w:t>
+        <w:t xml:space="preserve">#129 SVG view dynamisk af </w:t>
+      </w:r>
+      <w:r>
+        <w:rPr>
+          <w:rFonts w:cstheme="minorHAnsi"/>
+        </w:rPr>
+        <w:t>forespørgsel</w:t>
       </w:r>
     </w:p>
     <w:p>
@@ -3201,56 +3524,46 @@
           <w:i/>
           <w:iCs/>
         </w:rPr>
-        <w:t>Som for medarbejder skal jeg kunne se et billede af en quote</w:t>
-      </w:r>
-    </w:p>
-    <w:p>
-      <w:pPr>
-        <w:spacing w:line="240" w:lineRule="auto"/>
-        <w:rPr>
-          <w:rFonts w:cstheme="minorHAnsi"/>
-        </w:rPr>
-      </w:pPr>
-      <w:r>
-        <w:rPr>
-          <w:rFonts w:cstheme="minorHAnsi"/>
-        </w:rPr>
-        <w:tab/>
-      </w:r>
-    </w:p>
-    <w:p>
-      <w:pPr>
-        <w:rPr>
-          <w:rFonts w:cstheme="minorHAnsi"/>
-          <w:b/>
-          <w:bCs/>
-        </w:rPr>
-      </w:pPr>
-      <w:r>
-        <w:rPr>
-          <w:rFonts w:cstheme="minorHAnsi"/>
-          <w:b/>
-          <w:bCs/>
-        </w:rPr>
-        <w:br w:type="page"/>
-      </w:r>
-    </w:p>
-    <w:p>
-      <w:pPr>
-        <w:spacing w:line="240" w:lineRule="auto"/>
-        <w:rPr>
-          <w:rFonts w:cstheme="minorHAnsi"/>
-          <w:b/>
-          <w:bCs/>
-        </w:rPr>
-      </w:pPr>
-      <w:r>
-        <w:rPr>
-          <w:rFonts w:cstheme="minorHAnsi"/>
-          <w:b/>
-          <w:bCs/>
-        </w:rPr>
-        <w:lastRenderedPageBreak/>
+        <w:t xml:space="preserve">Som for medarbejder skal jeg kunne se et billede af en </w:t>
+      </w:r>
+      <w:r>
+        <w:rPr>
+          <w:rFonts w:cstheme="minorHAnsi"/>
+        </w:rPr>
+        <w:t>forespørgsel</w:t>
+      </w:r>
+    </w:p>
+    <w:bookmarkEnd w:id="0"/>
+    <w:p>
+      <w:pPr>
+        <w:spacing w:line="240" w:lineRule="auto"/>
+        <w:rPr>
+          <w:rFonts w:cstheme="minorHAnsi"/>
+        </w:rPr>
+      </w:pPr>
+      <w:r>
+        <w:rPr>
+          <w:rFonts w:cstheme="minorHAnsi"/>
+        </w:rPr>
+        <w:tab/>
+      </w:r>
+    </w:p>
+    <w:p>
+      <w:pPr>
+        <w:spacing w:line="240" w:lineRule="auto"/>
+        <w:rPr>
+          <w:rFonts w:cstheme="minorHAnsi"/>
+          <w:b/>
+          <w:bCs/>
+        </w:rPr>
+      </w:pPr>
+      <w:bookmarkStart w:id="1" w:name="_Hlk41431798"/>
+      <w:r>
+        <w:rPr>
+          <w:rFonts w:cstheme="minorHAnsi"/>
+          <w:b/>
+          <w:bCs/>
+        </w:rPr>
         <w:t>#7 Fog: spec. carport (Redigering)</w:t>
       </w:r>
     </w:p>
@@ -3293,6 +3606,34 @@
         <w:rPr>
           <w:rFonts w:cstheme="minorHAnsi"/>
         </w:rPr>
+        <w:t>Accept kriterier:</w:t>
+      </w:r>
+    </w:p>
+    <w:p>
+      <w:pPr>
+        <w:spacing w:line="240" w:lineRule="auto"/>
+        <w:rPr>
+          <w:rFonts w:cstheme="minorHAnsi"/>
+        </w:rPr>
+      </w:pPr>
+      <w:r>
+        <w:rPr>
+          <w:rFonts w:cstheme="minorHAnsi"/>
+        </w:rPr>
+        <w:t>Mål, vinkler og valgmuligheder skal kunne ændres på den individuelle forespørgsel</w:t>
+      </w:r>
+    </w:p>
+    <w:p>
+      <w:pPr>
+        <w:spacing w:line="240" w:lineRule="auto"/>
+        <w:rPr>
+          <w:rFonts w:cstheme="minorHAnsi"/>
+        </w:rPr>
+      </w:pPr>
+      <w:r>
+        <w:rPr>
+          <w:rFonts w:cstheme="minorHAnsi"/>
+        </w:rPr>
         <w:tab/>
         <w:t>Tasks</w:t>
       </w:r>
@@ -3391,6 +3732,7 @@
         <w:t>Fog: Opdatering af stykliste antal fra orderline id</w:t>
       </w:r>
     </w:p>
+    <w:bookmarkEnd w:id="1"/>
     <w:p>
       <w:pPr>
         <w:spacing w:line="240" w:lineRule="auto"/>
@@ -3547,6 +3889,7 @@
         <w:rPr>
           <w:rFonts w:cstheme="minorHAnsi"/>
         </w:rPr>
+        <w:lastRenderedPageBreak/>
         <w:tab/>
         <w:t>#124 readme fil på github</w:t>
       </w:r>
@@ -3724,6 +4067,48 @@
       <w:r>
         <w:rPr>
           <w:rFonts w:cstheme="minorHAnsi"/>
+        </w:rPr>
+        <w:t>Få færdiggjort de sidste ting inden deadline</w:t>
+      </w:r>
+    </w:p>
+    <w:p>
+      <w:pPr>
+        <w:spacing w:line="240" w:lineRule="auto"/>
+        <w:rPr>
+          <w:rFonts w:cstheme="minorHAnsi"/>
+        </w:rPr>
+      </w:pPr>
+      <w:r>
+        <w:rPr>
+          <w:rFonts w:cstheme="minorHAnsi"/>
+        </w:rPr>
+        <w:t>Accept kriterier:</w:t>
+      </w:r>
+    </w:p>
+    <w:p>
+      <w:pPr>
+        <w:spacing w:line="240" w:lineRule="auto"/>
+        <w:rPr>
+          <w:rFonts w:cstheme="minorHAnsi"/>
+        </w:rPr>
+      </w:pPr>
+      <w:r>
+        <w:rPr>
+          <w:rFonts w:cstheme="minorHAnsi"/>
+        </w:rPr>
+        <w:t>Skal være closed  inden fredag d.29/5</w:t>
+      </w:r>
+    </w:p>
+    <w:p>
+      <w:pPr>
+        <w:spacing w:line="240" w:lineRule="auto"/>
+        <w:rPr>
+          <w:rFonts w:cstheme="minorHAnsi"/>
+        </w:rPr>
+      </w:pPr>
+      <w:r>
+        <w:rPr>
+          <w:rFonts w:cstheme="minorHAnsi"/>
           <w:b/>
           <w:bCs/>
         </w:rPr>
@@ -3822,113 +4207,130 @@
         <w:rPr>
           <w:rFonts w:cstheme="minorHAnsi"/>
         </w:rPr>
+        <w:tab/>
+        <w:t>#194 ”Se tilbud” funktion</w:t>
+      </w:r>
+    </w:p>
+    <w:p>
+      <w:pPr>
+        <w:spacing w:line="240" w:lineRule="auto"/>
+        <w:rPr>
+          <w:rFonts w:cstheme="minorHAnsi"/>
+        </w:rPr>
+      </w:pPr>
+      <w:r>
+        <w:rPr>
+          <w:rFonts w:cstheme="minorHAnsi"/>
+        </w:rPr>
+        <w:tab/>
+        <w:t>#197 form group button fix</w:t>
+      </w:r>
+    </w:p>
+    <w:p>
+      <w:pPr>
+        <w:spacing w:line="240" w:lineRule="auto"/>
+        <w:rPr>
+          <w:rFonts w:cstheme="minorHAnsi"/>
+        </w:rPr>
+      </w:pPr>
+      <w:r>
+        <w:rPr>
+          <w:rFonts w:cstheme="minorHAnsi"/>
+        </w:rPr>
+        <w:tab/>
+        <w:t>#189 fladt tag og u. Skur skal init. Til 0 for at undgå null-pointer</w:t>
+      </w:r>
+    </w:p>
+    <w:p>
+      <w:pPr>
+        <w:spacing w:line="240" w:lineRule="auto"/>
+        <w:rPr>
+          <w:rFonts w:cstheme="minorHAnsi"/>
+        </w:rPr>
+      </w:pPr>
+      <w:r>
+        <w:rPr>
+          <w:rFonts w:cstheme="minorHAnsi"/>
+        </w:rPr>
+        <w:tab/>
+        <w:t>#184 løsdelspakker skal tilføjes til priskalkulationen</w:t>
+      </w:r>
+    </w:p>
+    <w:p>
+      <w:pPr>
+        <w:spacing w:line="240" w:lineRule="auto"/>
+        <w:rPr>
+          <w:rFonts w:cstheme="minorHAnsi"/>
+        </w:rPr>
+      </w:pPr>
+      <w:r>
+        <w:rPr>
+          <w:rFonts w:cstheme="minorHAnsi"/>
+        </w:rPr>
+        <w:tab/>
+        <w:t>#183 pris skal i database inden den vises på kundeforespørgselssiden</w:t>
+      </w:r>
+    </w:p>
+    <w:p>
+      <w:pPr>
+        <w:spacing w:line="240" w:lineRule="auto"/>
+        <w:rPr>
+          <w:rFonts w:cstheme="minorHAnsi"/>
+          <w:b/>
+          <w:bCs/>
+        </w:rPr>
+      </w:pPr>
+      <w:r>
+        <w:rPr>
+          <w:rFonts w:cstheme="minorHAnsi"/>
+        </w:rPr>
+        <w:tab/>
+        <w:t>#188 ”Ryd op efter dig selv”- klasser og testmetoder</w:t>
+      </w:r>
+    </w:p>
+    <w:p>
+      <w:pPr>
+        <w:spacing w:line="240" w:lineRule="auto"/>
+        <w:rPr>
+          <w:rFonts w:cstheme="minorHAnsi"/>
+          <w:b/>
+          <w:bCs/>
+        </w:rPr>
+      </w:pPr>
+    </w:p>
+    <w:p>
+      <w:pPr>
+        <w:rPr>
+          <w:rFonts w:cstheme="minorHAnsi"/>
+          <w:b/>
+          <w:bCs/>
+        </w:rPr>
+      </w:pPr>
+      <w:r>
+        <w:rPr>
+          <w:rFonts w:cstheme="minorHAnsi"/>
+          <w:b/>
+          <w:bCs/>
+        </w:rPr>
+        <w:br w:type="page"/>
+      </w:r>
+    </w:p>
+    <w:p>
+      <w:pPr>
+        <w:spacing w:line="240" w:lineRule="auto"/>
+        <w:rPr>
+          <w:rFonts w:cstheme="minorHAnsi"/>
+          <w:b/>
+          <w:bCs/>
+        </w:rPr>
+      </w:pPr>
+      <w:r>
+        <w:rPr>
+          <w:rFonts w:cstheme="minorHAnsi"/>
+          <w:b/>
+          <w:bCs/>
+        </w:rPr>
         <w:lastRenderedPageBreak/>
-        <w:tab/>
-        <w:t>#194 ”Se tilbud” funktion</w:t>
-      </w:r>
-    </w:p>
-    <w:p>
-      <w:pPr>
-        <w:spacing w:line="240" w:lineRule="auto"/>
-        <w:rPr>
-          <w:rFonts w:cstheme="minorHAnsi"/>
-        </w:rPr>
-      </w:pPr>
-      <w:r>
-        <w:rPr>
-          <w:rFonts w:cstheme="minorHAnsi"/>
-        </w:rPr>
-        <w:tab/>
-        <w:t>#197 form group button fix</w:t>
-      </w:r>
-    </w:p>
-    <w:p>
-      <w:pPr>
-        <w:spacing w:line="240" w:lineRule="auto"/>
-        <w:rPr>
-          <w:rFonts w:cstheme="minorHAnsi"/>
-        </w:rPr>
-      </w:pPr>
-      <w:r>
-        <w:rPr>
-          <w:rFonts w:cstheme="minorHAnsi"/>
-        </w:rPr>
-        <w:tab/>
-        <w:t>#189 fladt tag og u. Skur skal init. Til 0 for at undgå null-pointer</w:t>
-      </w:r>
-    </w:p>
-    <w:p>
-      <w:pPr>
-        <w:spacing w:line="240" w:lineRule="auto"/>
-        <w:rPr>
-          <w:rFonts w:cstheme="minorHAnsi"/>
-        </w:rPr>
-      </w:pPr>
-      <w:r>
-        <w:rPr>
-          <w:rFonts w:cstheme="minorHAnsi"/>
-        </w:rPr>
-        <w:tab/>
-        <w:t>#184 løsdelspakker skal tilføjes til priskalkulationen</w:t>
-      </w:r>
-    </w:p>
-    <w:p>
-      <w:pPr>
-        <w:spacing w:line="240" w:lineRule="auto"/>
-        <w:rPr>
-          <w:rFonts w:cstheme="minorHAnsi"/>
-        </w:rPr>
-      </w:pPr>
-      <w:r>
-        <w:rPr>
-          <w:rFonts w:cstheme="minorHAnsi"/>
-        </w:rPr>
-        <w:tab/>
-        <w:t>#183 pris skal i database inden den vises på kundeforespørgselssiden</w:t>
-      </w:r>
-    </w:p>
-    <w:p>
-      <w:pPr>
-        <w:spacing w:line="240" w:lineRule="auto"/>
-        <w:rPr>
-          <w:rFonts w:cstheme="minorHAnsi"/>
-          <w:b/>
-          <w:bCs/>
-        </w:rPr>
-      </w:pPr>
-      <w:r>
-        <w:rPr>
-          <w:rFonts w:cstheme="minorHAnsi"/>
-        </w:rPr>
-        <w:tab/>
-        <w:t>#188 ”Ryd op efter dig selv”- klasser og testmetoder</w:t>
-      </w:r>
-    </w:p>
-    <w:p>
-      <w:pPr>
-        <w:spacing w:line="240" w:lineRule="auto"/>
-        <w:rPr>
-          <w:rFonts w:cstheme="minorHAnsi"/>
-          <w:b/>
-          <w:bCs/>
-        </w:rPr>
-      </w:pPr>
-    </w:p>
-    <w:p>
-      <w:pPr>
-        <w:spacing w:line="240" w:lineRule="auto"/>
-        <w:rPr>
-          <w:rFonts w:cstheme="minorHAnsi"/>
-          <w:b/>
-          <w:bCs/>
-        </w:rPr>
-      </w:pPr>
-      <w:r>
-        <w:rPr>
-          <w:rFonts w:cstheme="minorHAnsi"/>
-          <w:b/>
-          <w:bCs/>
-        </w:rPr>
         <w:t>#6 Fog: spec. carporte (Modtaget tilbud)</w:t>
       </w:r>
     </w:p>
@@ -3971,6 +4373,34 @@
         <w:rPr>
           <w:rFonts w:cstheme="minorHAnsi"/>
         </w:rPr>
+        <w:t>Accept kriterier:</w:t>
+      </w:r>
+    </w:p>
+    <w:p>
+      <w:pPr>
+        <w:spacing w:line="240" w:lineRule="auto"/>
+        <w:rPr>
+          <w:rFonts w:cstheme="minorHAnsi"/>
+        </w:rPr>
+      </w:pPr>
+      <w:r>
+        <w:rPr>
+          <w:rFonts w:cstheme="minorHAnsi"/>
+        </w:rPr>
+        <w:t>En kundens forespørgsel skal kunne godkendes, og der skal vises en ordrebekræftelse, stykliste samt byggetegninger.</w:t>
+      </w:r>
+    </w:p>
+    <w:p>
+      <w:pPr>
+        <w:spacing w:line="240" w:lineRule="auto"/>
+        <w:rPr>
+          <w:rFonts w:cstheme="minorHAnsi"/>
+        </w:rPr>
+      </w:pPr>
+      <w:r>
+        <w:rPr>
+          <w:rFonts w:cstheme="minorHAnsi"/>
+        </w:rPr>
         <w:tab/>
         <w:t>Tasks</w:t>
       </w:r>
@@ -4136,6 +4566,34 @@
         <w:rPr>
           <w:rFonts w:cstheme="minorHAnsi"/>
         </w:rPr>
+        <w:t>Accept kriterier:</w:t>
+      </w:r>
+    </w:p>
+    <w:p>
+      <w:pPr>
+        <w:spacing w:line="240" w:lineRule="auto"/>
+        <w:rPr>
+          <w:rFonts w:cstheme="minorHAnsi"/>
+        </w:rPr>
+      </w:pPr>
+      <w:r>
+        <w:rPr>
+          <w:rFonts w:cstheme="minorHAnsi"/>
+        </w:rPr>
+        <w:t>Der skal kunne rettes, slettes og opdateres priser og enheder i databasen fra hjemmesiden af.</w:t>
+      </w:r>
+    </w:p>
+    <w:p>
+      <w:pPr>
+        <w:spacing w:line="240" w:lineRule="auto"/>
+        <w:rPr>
+          <w:rFonts w:cstheme="minorHAnsi"/>
+        </w:rPr>
+      </w:pPr>
+      <w:r>
+        <w:rPr>
+          <w:rFonts w:cstheme="minorHAnsi"/>
+        </w:rPr>
         <w:tab/>
         <w:t>#149 Design til ”måleenheder”</w:t>
       </w:r>
@@ -4316,37 +4774,37 @@
         <w:rPr>
           <w:rFonts w:cstheme="minorHAnsi"/>
         </w:rPr>
+        <w:tab/>
+        <w:t>#153 design til ”standardmål”</w:t>
+      </w:r>
+    </w:p>
+    <w:p>
+      <w:pPr>
+        <w:spacing w:line="240" w:lineRule="auto"/>
+        <w:rPr>
+          <w:rFonts w:cstheme="minorHAnsi"/>
+        </w:rPr>
+      </w:pPr>
+      <w:r>
+        <w:rPr>
+          <w:rFonts w:cstheme="minorHAnsi"/>
+        </w:rPr>
+        <w:tab/>
+        <w:t>#166 klasse &amp; funktionalitet til ”rafterafstand</w:t>
+      </w:r>
+    </w:p>
+    <w:p>
+      <w:pPr>
+        <w:spacing w:line="240" w:lineRule="auto"/>
+        <w:rPr>
+          <w:rFonts w:cstheme="minorHAnsi"/>
+        </w:rPr>
+      </w:pPr>
+      <w:r>
+        <w:rPr>
+          <w:rFonts w:cstheme="minorHAnsi"/>
+        </w:rPr>
         <w:lastRenderedPageBreak/>
-        <w:tab/>
-        <w:t>#153 design til ”standardmål”</w:t>
-      </w:r>
-    </w:p>
-    <w:p>
-      <w:pPr>
-        <w:spacing w:line="240" w:lineRule="auto"/>
-        <w:rPr>
-          <w:rFonts w:cstheme="minorHAnsi"/>
-        </w:rPr>
-      </w:pPr>
-      <w:r>
-        <w:rPr>
-          <w:rFonts w:cstheme="minorHAnsi"/>
-        </w:rPr>
-        <w:tab/>
-        <w:t>#166 klasse &amp; funktionalitet til ”rafterafstand</w:t>
-      </w:r>
-    </w:p>
-    <w:p>
-      <w:pPr>
-        <w:spacing w:line="240" w:lineRule="auto"/>
-        <w:rPr>
-          <w:rFonts w:cstheme="minorHAnsi"/>
-        </w:rPr>
-      </w:pPr>
-      <w:r>
-        <w:rPr>
-          <w:rFonts w:cstheme="minorHAnsi"/>
-        </w:rPr>
         <w:tab/>
         <w:t>#165 klasse &amp; funktionalitet til ”vareliste”</w:t>
       </w:r>
@@ -4410,6 +4868,34 @@
         </w:rPr>
         <w:br/>
         <w:t>således at jeg kan klargøre et tilbud til kunden</w:t>
+      </w:r>
+    </w:p>
+    <w:p>
+      <w:pPr>
+        <w:spacing w:line="240" w:lineRule="auto"/>
+        <w:rPr>
+          <w:rFonts w:cstheme="minorHAnsi"/>
+        </w:rPr>
+      </w:pPr>
+      <w:r>
+        <w:rPr>
+          <w:rFonts w:cstheme="minorHAnsi"/>
+        </w:rPr>
+        <w:t>Accept kriterier:</w:t>
+      </w:r>
+    </w:p>
+    <w:p>
+      <w:pPr>
+        <w:spacing w:line="240" w:lineRule="auto"/>
+        <w:rPr>
+          <w:rFonts w:cstheme="minorHAnsi"/>
+        </w:rPr>
+      </w:pPr>
+      <w:r>
+        <w:rPr>
+          <w:rFonts w:cstheme="minorHAnsi"/>
+        </w:rPr>
+        <w:t>Systemet skal kunne beregne en pris på et tilbud til kunden</w:t>
       </w:r>
     </w:p>
     <w:p>

</xml_diff>

<commit_message>
12.1 & 12.2 in the making
</commit_message>
<xml_diff>
--- a/Dokumentation/Sprint backlog.docx
+++ b/Dokumentation/Sprint backlog.docx
@@ -1074,39 +1074,7 @@
           <w:rFonts w:cstheme="minorHAnsi"/>
           <w:lang w:val="en-US"/>
         </w:rPr>
-        <w:t xml:space="preserve">Design </w:t>
-      </w:r>
-      <w:proofErr w:type="spellStart"/>
-      <w:r>
-        <w:rPr>
-          <w:rFonts w:cstheme="minorHAnsi"/>
-          <w:lang w:val="en-US"/>
-        </w:rPr>
-        <w:t>til</w:t>
-      </w:r>
-      <w:proofErr w:type="spellEnd"/>
-      <w:r>
-        <w:rPr>
-          <w:rFonts w:cstheme="minorHAnsi"/>
-          <w:lang w:val="en-US"/>
-        </w:rPr>
-        <w:t xml:space="preserve"> spec. </w:t>
-      </w:r>
-      <w:proofErr w:type="spellStart"/>
-      <w:r>
-        <w:rPr>
-          <w:rFonts w:cstheme="minorHAnsi"/>
-          <w:lang w:val="en-US"/>
-        </w:rPr>
-        <w:t>byg</w:t>
-      </w:r>
-      <w:proofErr w:type="spellEnd"/>
-      <w:r>
-        <w:rPr>
-          <w:rFonts w:cstheme="minorHAnsi"/>
-          <w:lang w:val="en-US"/>
-        </w:rPr>
-        <w:t xml:space="preserve"> (Customer)</w:t>
+        <w:t>Design til spec. byg (Customer)</w:t>
       </w:r>
     </w:p>
     <w:p>
@@ -1332,7 +1300,6 @@
           <w:lang w:val="en-US"/>
         </w:rPr>
       </w:pPr>
-      <w:proofErr w:type="spellStart"/>
       <w:r>
         <w:rPr>
           <w:rFonts w:cstheme="minorHAnsi"/>
@@ -1341,17 +1308,24 @@
           <w:lang w:val="en-US"/>
         </w:rPr>
         <w:lastRenderedPageBreak/>
-        <w:t>Storyless</w:t>
-      </w:r>
-      <w:proofErr w:type="spellEnd"/>
-      <w:r>
-        <w:rPr>
-          <w:rFonts w:cstheme="minorHAnsi"/>
-          <w:b/>
-          <w:bCs/>
+        <w:t>Storyless tasks</w:t>
+      </w:r>
+    </w:p>
+    <w:p>
+      <w:pPr>
+        <w:spacing w:line="240" w:lineRule="auto"/>
+        <w:ind w:firstLine="1304"/>
+        <w:rPr>
+          <w:rFonts w:cstheme="minorHAnsi"/>
           <w:lang w:val="en-US"/>
         </w:rPr>
-        <w:t xml:space="preserve"> tasks</w:t>
+      </w:pPr>
+      <w:r>
+        <w:rPr>
+          <w:rFonts w:cstheme="minorHAnsi"/>
+          <w:lang w:val="en-US"/>
+        </w:rPr>
+        <w:t>#45 Design til customer landing page</w:t>
       </w:r>
     </w:p>
     <w:p>
@@ -1360,6 +1334,36 @@
         <w:ind w:firstLine="1304"/>
         <w:rPr>
           <w:rFonts w:cstheme="minorHAnsi"/>
+        </w:rPr>
+      </w:pPr>
+      <w:r>
+        <w:rPr>
+          <w:rFonts w:cstheme="minorHAnsi"/>
+        </w:rPr>
+        <w:t>#43 Layoutside til admin forespørgsel</w:t>
+      </w:r>
+    </w:p>
+    <w:p>
+      <w:pPr>
+        <w:spacing w:line="240" w:lineRule="auto"/>
+        <w:ind w:firstLine="1304"/>
+        <w:rPr>
+          <w:rFonts w:cstheme="minorHAnsi"/>
+        </w:rPr>
+      </w:pPr>
+      <w:r>
+        <w:rPr>
+          <w:rFonts w:cstheme="minorHAnsi"/>
+        </w:rPr>
+        <w:t>#44 Fog SVG logo</w:t>
+      </w:r>
+    </w:p>
+    <w:p>
+      <w:pPr>
+        <w:spacing w:line="240" w:lineRule="auto"/>
+        <w:ind w:firstLine="1304"/>
+        <w:rPr>
+          <w:rFonts w:cstheme="minorHAnsi"/>
           <w:lang w:val="en-US"/>
         </w:rPr>
       </w:pPr>
@@ -1368,109 +1372,21 @@
           <w:rFonts w:cstheme="minorHAnsi"/>
           <w:lang w:val="en-US"/>
         </w:rPr>
-        <w:t xml:space="preserve">#45 Design </w:t>
-      </w:r>
-      <w:proofErr w:type="spellStart"/>
+        <w:t>#42</w:t>
+      </w:r>
       <w:r>
         <w:rPr>
           <w:rFonts w:cstheme="minorHAnsi"/>
           <w:lang w:val="en-US"/>
         </w:rPr>
-        <w:t>til</w:t>
-      </w:r>
-      <w:proofErr w:type="spellEnd"/>
+        <w:t xml:space="preserve"> </w:t>
+      </w:r>
       <w:r>
         <w:rPr>
           <w:rFonts w:cstheme="minorHAnsi"/>
           <w:lang w:val="en-US"/>
         </w:rPr>
-        <w:t xml:space="preserve"> customer landing page</w:t>
-      </w:r>
-    </w:p>
-    <w:p>
-      <w:pPr>
-        <w:spacing w:line="240" w:lineRule="auto"/>
-        <w:ind w:firstLine="1304"/>
-        <w:rPr>
-          <w:rFonts w:cstheme="minorHAnsi"/>
-        </w:rPr>
-      </w:pPr>
-      <w:r>
-        <w:rPr>
-          <w:rFonts w:cstheme="minorHAnsi"/>
-        </w:rPr>
-        <w:t>#43 Layoutside til admin forespørgsel</w:t>
-      </w:r>
-    </w:p>
-    <w:p>
-      <w:pPr>
-        <w:spacing w:line="240" w:lineRule="auto"/>
-        <w:ind w:firstLine="1304"/>
-        <w:rPr>
-          <w:rFonts w:cstheme="minorHAnsi"/>
-        </w:rPr>
-      </w:pPr>
-      <w:r>
-        <w:rPr>
-          <w:rFonts w:cstheme="minorHAnsi"/>
-        </w:rPr>
-        <w:t>#44 Fog SVG logo</w:t>
-      </w:r>
-    </w:p>
-    <w:p>
-      <w:pPr>
-        <w:spacing w:line="240" w:lineRule="auto"/>
-        <w:ind w:firstLine="1304"/>
-        <w:rPr>
-          <w:rFonts w:cstheme="minorHAnsi"/>
-          <w:lang w:val="en-US"/>
-        </w:rPr>
-      </w:pPr>
-      <w:r>
-        <w:rPr>
-          <w:rFonts w:cstheme="minorHAnsi"/>
-          <w:lang w:val="en-US"/>
-        </w:rPr>
-        <w:t>#42</w:t>
-      </w:r>
-      <w:r>
-        <w:rPr>
-          <w:rFonts w:cstheme="minorHAnsi"/>
-          <w:lang w:val="en-US"/>
-        </w:rPr>
-        <w:t xml:space="preserve"> </w:t>
-      </w:r>
-      <w:proofErr w:type="spellStart"/>
-      <w:r>
-        <w:rPr>
-          <w:rFonts w:cstheme="minorHAnsi"/>
-          <w:lang w:val="en-US"/>
-        </w:rPr>
-        <w:t>Opstart</w:t>
-      </w:r>
-      <w:proofErr w:type="spellEnd"/>
-      <w:r>
-        <w:rPr>
-          <w:rFonts w:cstheme="minorHAnsi"/>
-          <w:lang w:val="en-US"/>
-        </w:rPr>
-        <w:t xml:space="preserve"> </w:t>
-      </w:r>
-      <w:proofErr w:type="spellStart"/>
-      <w:r>
-        <w:rPr>
-          <w:rFonts w:cstheme="minorHAnsi"/>
-          <w:lang w:val="en-US"/>
-        </w:rPr>
-        <w:t>på</w:t>
-      </w:r>
-      <w:proofErr w:type="spellEnd"/>
-      <w:r>
-        <w:rPr>
-          <w:rFonts w:cstheme="minorHAnsi"/>
-          <w:lang w:val="en-US"/>
-        </w:rPr>
-        <w:t xml:space="preserve"> 2D SVG (Learning to walk)</w:t>
+        <w:t>Opstart på 2D SVG (Learning to walk)</w:t>
       </w:r>
       <w:r>
         <w:rPr>
@@ -3378,31 +3294,13 @@
         </w:rPr>
         <w:t xml:space="preserve"> </w:t>
       </w:r>
-      <w:proofErr w:type="spellStart"/>
       <w:r>
         <w:rPr>
           <w:rFonts w:cstheme="minorHAnsi"/>
           <w:lang w:val="en-US"/>
         </w:rPr>
-        <w:t>Opdater</w:t>
-      </w:r>
-      <w:proofErr w:type="spellEnd"/>
-      <w:r>
-        <w:rPr>
-          <w:rFonts w:cstheme="minorHAnsi"/>
-          <w:lang w:val="en-US"/>
-        </w:rPr>
-        <w:t xml:space="preserve">: material, description, quantity, unit, </w:t>
-      </w:r>
-      <w:proofErr w:type="spellStart"/>
-      <w:r>
-        <w:rPr>
-          <w:rFonts w:cstheme="minorHAnsi"/>
-          <w:lang w:val="en-US"/>
-        </w:rPr>
-        <w:t>price_per_unit</w:t>
-      </w:r>
-      <w:proofErr w:type="spellEnd"/>
+        <w:t>Opdater: material, description, quantity, unit, price_per_unit</w:t>
+      </w:r>
     </w:p>
     <w:p>
       <w:pPr>
@@ -3751,7 +3649,6 @@
           <w:lang w:val="en-US"/>
         </w:rPr>
       </w:pPr>
-      <w:proofErr w:type="spellStart"/>
       <w:r>
         <w:rPr>
           <w:rFonts w:cstheme="minorHAnsi"/>
@@ -3759,77 +3656,42 @@
           <w:bCs/>
           <w:lang w:val="en-US"/>
         </w:rPr>
-        <w:t>Storyless</w:t>
-      </w:r>
-      <w:proofErr w:type="spellEnd"/>
-      <w:r>
-        <w:rPr>
-          <w:rFonts w:cstheme="minorHAnsi"/>
-          <w:b/>
-          <w:bCs/>
+        <w:t>Storyless tasks</w:t>
+      </w:r>
+    </w:p>
+    <w:p>
+      <w:pPr>
+        <w:spacing w:line="240" w:lineRule="auto"/>
+        <w:rPr>
+          <w:rFonts w:cstheme="minorHAnsi"/>
           <w:lang w:val="en-US"/>
         </w:rPr>
-        <w:t xml:space="preserve"> tasks</w:t>
-      </w:r>
-    </w:p>
-    <w:p>
-      <w:pPr>
-        <w:spacing w:line="240" w:lineRule="auto"/>
+      </w:pPr>
+      <w:r>
         <w:rPr>
           <w:rFonts w:cstheme="minorHAnsi"/>
           <w:lang w:val="en-US"/>
         </w:rPr>
-      </w:pPr>
-      <w:r>
+        <w:tab/>
+        <w:t>#133 Design clean up</w:t>
+      </w:r>
+    </w:p>
+    <w:p>
+      <w:pPr>
+        <w:spacing w:line="240" w:lineRule="auto"/>
         <w:rPr>
           <w:rFonts w:cstheme="minorHAnsi"/>
           <w:lang w:val="en-US"/>
         </w:rPr>
-        <w:tab/>
-        <w:t>#133 Design clean up</w:t>
-      </w:r>
-    </w:p>
-    <w:p>
-      <w:pPr>
-        <w:spacing w:line="240" w:lineRule="auto"/>
+      </w:pPr>
+      <w:r>
         <w:rPr>
           <w:rFonts w:cstheme="minorHAnsi"/>
           <w:lang w:val="en-US"/>
         </w:rPr>
-      </w:pPr>
-      <w:r>
-        <w:rPr>
-          <w:rFonts w:cstheme="minorHAnsi"/>
-          <w:lang w:val="en-US"/>
-        </w:rPr>
-        <w:tab/>
-        <w:t xml:space="preserve">#134 </w:t>
-      </w:r>
-      <w:proofErr w:type="spellStart"/>
-      <w:r>
-        <w:rPr>
-          <w:rFonts w:cstheme="minorHAnsi"/>
-          <w:lang w:val="en-US"/>
-        </w:rPr>
-        <w:t>Stykliste</w:t>
-      </w:r>
-      <w:proofErr w:type="spellEnd"/>
-      <w:r>
-        <w:rPr>
-          <w:rFonts w:cstheme="minorHAnsi"/>
-          <w:lang w:val="en-US"/>
-        </w:rPr>
-        <w:t xml:space="preserve"> </w:t>
-      </w:r>
-      <w:proofErr w:type="spellStart"/>
-      <w:r>
-        <w:rPr>
-          <w:rFonts w:cstheme="minorHAnsi"/>
-          <w:lang w:val="en-US"/>
-        </w:rPr>
-        <w:t>fremvisning</w:t>
-      </w:r>
-      <w:proofErr w:type="spellEnd"/>
+        <w:tab/>
+        <w:t>#134 Stykliste fremvisning</w:t>
+      </w:r>
     </w:p>
     <w:p>
       <w:pPr>
@@ -4096,7 +3958,19 @@
         <w:rPr>
           <w:rFonts w:cstheme="minorHAnsi"/>
         </w:rPr>
-        <w:t>Skal være closed  inden fredag d.29/5</w:t>
+        <w:t xml:space="preserve">Skal være </w:t>
+      </w:r>
+      <w:r>
+        <w:rPr>
+          <w:rFonts w:cstheme="minorHAnsi"/>
+        </w:rPr>
+        <w:t>lukket</w:t>
+      </w:r>
+      <w:r>
+        <w:rPr>
+          <w:rFonts w:cstheme="minorHAnsi"/>
+        </w:rPr>
+        <w:t xml:space="preserve">  inden fredag d.29/5</w:t>
       </w:r>
     </w:p>
     <w:p>
@@ -5281,39 +5155,7 @@
           <w:rFonts w:cstheme="minorHAnsi"/>
           <w:lang w:val="en-US"/>
         </w:rPr>
-        <w:t xml:space="preserve">#142 </w:t>
-      </w:r>
-      <w:proofErr w:type="spellStart"/>
-      <w:r>
-        <w:rPr>
-          <w:rFonts w:cstheme="minorHAnsi"/>
-          <w:lang w:val="en-US"/>
-        </w:rPr>
-        <w:t>raftdistance</w:t>
-      </w:r>
-      <w:proofErr w:type="spellEnd"/>
-      <w:r>
-        <w:rPr>
-          <w:rFonts w:cstheme="minorHAnsi"/>
-          <w:lang w:val="en-US"/>
-        </w:rPr>
-        <w:t xml:space="preserve"> from </w:t>
-      </w:r>
-      <w:proofErr w:type="spellStart"/>
-      <w:r>
-        <w:rPr>
-          <w:rFonts w:cstheme="minorHAnsi"/>
-          <w:lang w:val="en-US"/>
-        </w:rPr>
-        <w:t>db</w:t>
-      </w:r>
-      <w:proofErr w:type="spellEnd"/>
-      <w:r>
-        <w:rPr>
-          <w:rFonts w:cstheme="minorHAnsi"/>
-          <w:lang w:val="en-US"/>
-        </w:rPr>
-        <w:t xml:space="preserve"> results i</w:t>
+        <w:t>#142 raftdistance from db results i</w:t>
       </w:r>
       <w:r>
         <w:rPr>

</xml_diff>